<commit_message>
updated api and docs examples
</commit_message>
<xml_diff>
--- a/Examples/Data/Reporting engine template - Background color.docx
+++ b/Examples/Data/Reporting engine template - Background color.docx
@@ -1,6 +1,6 @@
 
 <file path=word/document.xml><?xml version="1.0" encoding="utf-8"?>
-<w:document xmlns:wpc="http://schemas.microsoft.com/office/word/2010/wordprocessingCanvas" xmlns:cx="http://schemas.microsoft.com/office/drawing/2014/chartex" xmlns:cx1="http://schemas.microsoft.com/office/drawing/2015/9/8/chartex" xmlns:mc="http://schemas.openxmlformats.org/markup-compatibility/2006" xmlns:o="urn:schemas-microsoft-com:office:office" xmlns:r="http://schemas.openxmlformats.org/officeDocument/2006/relationships" xmlns:m="http://schemas.openxmlformats.org/officeDocument/2006/math" xmlns:v="urn:schemas-microsoft-com:vml" xmlns:wp14="http://schemas.microsoft.com/office/word/2010/wordprocessingDrawing" xmlns:wp="http://schemas.openxmlformats.org/drawingml/2006/wordprocessingDrawing" xmlns:w10="urn:schemas-microsoft-com:office:word" xmlns:w="http://schemas.openxmlformats.org/wordprocessingml/2006/main" xmlns:w14="http://schemas.microsoft.com/office/word/2010/wordml" xmlns:w15="http://schemas.microsoft.com/office/word/2012/wordml" xmlns:w16se="http://schemas.microsoft.com/office/word/2015/wordml/symex" xmlns:wpg="http://schemas.microsoft.com/office/word/2010/wordprocessingGroup" xmlns:wpi="http://schemas.microsoft.com/office/word/2010/wordprocessingInk" xmlns:wne="http://schemas.microsoft.com/office/word/2006/wordml" xmlns:wps="http://schemas.microsoft.com/office/word/2010/wordprocessingShape" mc:Ignorable="w14 w15 w16se wp14">
+<w:document xmlns:wpc="http://schemas.microsoft.com/office/word/2010/wordprocessingCanvas" xmlns:cx="http://schemas.microsoft.com/office/drawing/2014/chartex" xmlns:cx1="http://schemas.microsoft.com/office/drawing/2015/9/8/chartex" xmlns:cx2="http://schemas.microsoft.com/office/drawing/2015/10/21/chartex" xmlns:cx3="http://schemas.microsoft.com/office/drawing/2016/5/9/chartex" xmlns:cx4="http://schemas.microsoft.com/office/drawing/2016/5/10/chartex" xmlns:cx5="http://schemas.microsoft.com/office/drawing/2016/5/11/chartex" xmlns:cx6="http://schemas.microsoft.com/office/drawing/2016/5/12/chartex" xmlns:cx7="http://schemas.microsoft.com/office/drawing/2016/5/13/chartex" xmlns:cx8="http://schemas.microsoft.com/office/drawing/2016/5/14/chartex" xmlns:mc="http://schemas.openxmlformats.org/markup-compatibility/2006" xmlns:aink="http://schemas.microsoft.com/office/drawing/2016/ink" xmlns:am3d="http://schemas.microsoft.com/office/drawing/2017/model3d" xmlns:o="urn:schemas-microsoft-com:office:office" xmlns:r="http://schemas.openxmlformats.org/officeDocument/2006/relationships" xmlns:m="http://schemas.openxmlformats.org/officeDocument/2006/math" xmlns:v="urn:schemas-microsoft-com:vml" xmlns:wp14="http://schemas.microsoft.com/office/word/2010/wordprocessingDrawing" xmlns:wp="http://schemas.openxmlformats.org/drawingml/2006/wordprocessingDrawing" xmlns:w10="urn:schemas-microsoft-com:office:word" xmlns:w="http://schemas.openxmlformats.org/wordprocessingml/2006/main" xmlns:w14="http://schemas.microsoft.com/office/word/2010/wordml" xmlns:w15="http://schemas.microsoft.com/office/word/2012/wordml" xmlns:w16cex="http://schemas.microsoft.com/office/word/2018/wordml/cex" xmlns:w16cid="http://schemas.microsoft.com/office/word/2016/wordml/cid" xmlns:w16="http://schemas.microsoft.com/office/word/2018/wordml" xmlns:w16sdtdh="http://schemas.microsoft.com/office/word/2020/wordml/sdtdatahash" xmlns:w16se="http://schemas.microsoft.com/office/word/2015/wordml/symex" xmlns:wpg="http://schemas.microsoft.com/office/word/2010/wordprocessingGroup" xmlns:wpi="http://schemas.microsoft.com/office/word/2010/wordprocessingInk" xmlns:wne="http://schemas.microsoft.com/office/word/2006/wordml" xmlns:wps="http://schemas.microsoft.com/office/word/2010/wordprocessingShape" mc:Ignorable="w14 w15 w16se w16cid w16 w16cex w16sdtdh wp14">
   <w:body>
     <w:tbl>
       <w:tblPr>
@@ -54,31 +54,7 @@
                 <w:szCs w:val="18"/>
                 <w:lang w:val="en-US" w:eastAsia="da-DK"/>
               </w:rPr>
-              <w:t>&lt;&lt;</w:t>
-            </w:r>
-            <w:proofErr w:type="spellStart"/>
-            <w:r>
-              <w:rPr>
-                <w:rFonts w:ascii="Courier New" w:eastAsia="Times New Roman" w:hAnsi="Courier New" w:cs="Courier New"/>
-                <w:b/>
-                <w:bCs/>
-                <w:sz w:val="18"/>
-                <w:szCs w:val="18"/>
-                <w:lang w:val="en-US" w:eastAsia="da-DK"/>
-              </w:rPr>
-              <w:t>foreach</w:t>
-            </w:r>
-            <w:proofErr w:type="spellEnd"/>
-            <w:r>
-              <w:rPr>
-                <w:rFonts w:ascii="Courier New" w:eastAsia="Times New Roman" w:hAnsi="Courier New" w:cs="Courier New"/>
-                <w:b/>
-                <w:bCs/>
-                <w:sz w:val="18"/>
-                <w:szCs w:val="18"/>
-                <w:lang w:val="en-US" w:eastAsia="da-DK"/>
-              </w:rPr>
-              <w:t xml:space="preserve"> [in </w:t>
+              <w:t xml:space="preserve">&lt;&lt;foreach [in </w:t>
             </w:r>
             <w:r>
               <w:rPr>
@@ -180,6 +156,63 @@
             <w:pPr>
               <w:spacing w:after="0" w:line="260" w:lineRule="atLeast"/>
               <w:rPr>
+                <w:rFonts w:ascii="Courier New" w:eastAsia="Times New Roman" w:hAnsi="Courier New" w:cs="Courier New"/>
+                <w:b/>
+                <w:bCs/>
+                <w:sz w:val="18"/>
+                <w:szCs w:val="18"/>
+                <w:lang w:val="en-US" w:eastAsia="da-DK"/>
+              </w:rPr>
+            </w:pPr>
+            <w:r>
+              <w:rPr>
+                <w:rFonts w:ascii="Courier New" w:eastAsia="Times New Roman" w:hAnsi="Courier New" w:cs="Courier New"/>
+                <w:b/>
+                <w:bCs/>
+                <w:sz w:val="18"/>
+                <w:szCs w:val="18"/>
+                <w:lang w:val="en-US" w:eastAsia="da-DK"/>
+              </w:rPr>
+              <w:t>&lt;&lt;</w:t>
+            </w:r>
+            <w:r>
+              <w:rPr>
+                <w:rFonts w:ascii="Courier New" w:eastAsia="Times New Roman" w:hAnsi="Courier New" w:cs="Courier New"/>
+                <w:b/>
+                <w:bCs/>
+                <w:sz w:val="18"/>
+                <w:szCs w:val="18"/>
+                <w:lang w:val="en-US" w:eastAsia="da-DK"/>
+              </w:rPr>
+              <w:t xml:space="preserve">backColor </w:t>
+            </w:r>
+            <w:r>
+              <w:rPr>
+                <w:rFonts w:ascii="Courier New" w:eastAsia="Times New Roman" w:hAnsi="Courier New" w:cs="Courier New"/>
+                <w:b/>
+                <w:bCs/>
+                <w:sz w:val="18"/>
+                <w:szCs w:val="18"/>
+                <w:lang w:val="en-US" w:eastAsia="da-DK"/>
+              </w:rPr>
+              <w:t>[Color]&gt;&gt;</w:t>
+            </w:r>
+            <w:r>
+              <w:rPr>
+                <w:rFonts w:ascii="Courier New" w:eastAsia="Times New Roman" w:hAnsi="Courier New" w:cs="Courier New"/>
+                <w:b/>
+                <w:bCs/>
+                <w:sz w:val="18"/>
+                <w:szCs w:val="18"/>
+                <w:lang w:val="en-US" w:eastAsia="da-DK"/>
+              </w:rPr>
+              <w:t>&lt;&lt;/backColor&gt;&gt;</w:t>
+            </w:r>
+          </w:p>
+          <w:p>
+            <w:pPr>
+              <w:spacing w:after="0" w:line="260" w:lineRule="atLeast"/>
+              <w:rPr>
                 <w:rFonts w:ascii="Arial" w:eastAsia="Times New Roman" w:hAnsi="Arial" w:cs="Arial"/>
                 <w:sz w:val="18"/>
                 <w:szCs w:val="18"/>
@@ -195,102 +228,8 @@
                 <w:szCs w:val="18"/>
                 <w:lang w:val="en-US" w:eastAsia="da-DK"/>
               </w:rPr>
-              <w:t>&lt;&lt;</w:t>
-            </w:r>
-            <w:proofErr w:type="spellStart"/>
-            <w:r>
-              <w:rPr>
-                <w:rFonts w:ascii="Courier New" w:eastAsia="Times New Roman" w:hAnsi="Courier New" w:cs="Courier New"/>
-                <w:b/>
-                <w:bCs/>
-                <w:sz w:val="18"/>
-                <w:szCs w:val="18"/>
-                <w:lang w:val="en-US" w:eastAsia="da-DK"/>
-              </w:rPr>
-              <w:t>backColor</w:t>
-            </w:r>
-            <w:proofErr w:type="spellEnd"/>
-            <w:r>
-              <w:rPr>
-                <w:rFonts w:ascii="Courier New" w:eastAsia="Times New Roman" w:hAnsi="Courier New" w:cs="Courier New"/>
-                <w:b/>
-                <w:bCs/>
-                <w:sz w:val="18"/>
-                <w:szCs w:val="18"/>
-                <w:lang w:val="en-US" w:eastAsia="da-DK"/>
-              </w:rPr>
-              <w:t xml:space="preserve"> </w:t>
-            </w:r>
-            <w:r>
-              <w:rPr>
-                <w:rFonts w:ascii="Courier New" w:eastAsia="Times New Roman" w:hAnsi="Courier New" w:cs="Courier New"/>
-                <w:b/>
-                <w:bCs/>
-                <w:sz w:val="18"/>
-                <w:szCs w:val="18"/>
-                <w:lang w:val="en-US" w:eastAsia="da-DK"/>
-              </w:rPr>
-              <w:t>[Color]&gt;&gt;</w:t>
-            </w:r>
-            <w:r>
-              <w:rPr>
-                <w:rFonts w:ascii="Courier New" w:eastAsia="Times New Roman" w:hAnsi="Courier New" w:cs="Courier New"/>
-                <w:b/>
-                <w:bCs/>
-                <w:sz w:val="18"/>
-                <w:szCs w:val="18"/>
-                <w:lang w:val="en-US" w:eastAsia="da-DK"/>
-              </w:rPr>
-              <w:t>&lt;&lt;/</w:t>
-            </w:r>
-            <w:proofErr w:type="spellStart"/>
-            <w:r>
-              <w:rPr>
-                <w:rFonts w:ascii="Courier New" w:eastAsia="Times New Roman" w:hAnsi="Courier New" w:cs="Courier New"/>
-                <w:b/>
-                <w:bCs/>
-                <w:sz w:val="18"/>
-                <w:szCs w:val="18"/>
-                <w:lang w:val="en-US" w:eastAsia="da-DK"/>
-              </w:rPr>
-              <w:t>backColor</w:t>
-            </w:r>
-            <w:proofErr w:type="spellEnd"/>
-            <w:r>
-              <w:rPr>
-                <w:rFonts w:ascii="Courier New" w:eastAsia="Times New Roman" w:hAnsi="Courier New" w:cs="Courier New"/>
-                <w:b/>
-                <w:bCs/>
-                <w:sz w:val="18"/>
-                <w:szCs w:val="18"/>
-                <w:lang w:val="en-US" w:eastAsia="da-DK"/>
-              </w:rPr>
-              <w:t>&gt;&gt;</w:t>
-            </w:r>
-            <w:r>
-              <w:rPr>
-                <w:rFonts w:ascii="Courier New" w:eastAsia="Times New Roman" w:hAnsi="Courier New" w:cs="Courier New"/>
-                <w:b/>
-                <w:bCs/>
-                <w:sz w:val="18"/>
-                <w:szCs w:val="18"/>
-                <w:lang w:val="en-US" w:eastAsia="da-DK"/>
-              </w:rPr>
-              <w:t>&lt;&lt;/</w:t>
-            </w:r>
-            <w:proofErr w:type="spellStart"/>
-            <w:r>
-              <w:rPr>
-                <w:rFonts w:ascii="Courier New" w:eastAsia="Times New Roman" w:hAnsi="Courier New" w:cs="Courier New"/>
-                <w:b/>
-                <w:bCs/>
-                <w:sz w:val="18"/>
-                <w:szCs w:val="18"/>
-                <w:lang w:val="en-US" w:eastAsia="da-DK"/>
-              </w:rPr>
-              <w:t>foreach</w:t>
-            </w:r>
-            <w:proofErr w:type="spellEnd"/>
+              <w:t>&lt;&lt;/foreach</w:t>
+            </w:r>
             <w:r>
               <w:rPr>
                 <w:rFonts w:ascii="Courier New" w:eastAsia="Times New Roman" w:hAnsi="Courier New" w:cs="Courier New"/>
@@ -318,7 +257,453 @@
           <w:lang w:val="en-US"/>
         </w:rPr>
       </w:pPr>
-      <w:r>
+    </w:p>
+    <w:tbl>
+      <w:tblPr>
+        <w:tblStyle w:val="TableGrid"/>
+        <w:tblW w:w="0" w:type="auto"/>
+        <w:tblLook w:val="04A0" w:firstRow="1" w:lastRow="0" w:firstColumn="1" w:lastColumn="0" w:noHBand="0" w:noVBand="1"/>
+      </w:tblPr>
+      <w:tblGrid>
+        <w:gridCol w:w="5341"/>
+        <w:gridCol w:w="5341"/>
+      </w:tblGrid>
+      <w:tr>
+        <w:tc>
+          <w:tcPr>
+            <w:tcW w:w="5341" w:type="dxa"/>
+          </w:tcPr>
+          <w:p>
+            <w:pPr>
+              <w:rPr>
+                <w:rFonts w:ascii="Courier New" w:hAnsi="Courier New" w:cs="Courier New"/>
+                <w:b/>
+                <w:bCs/>
+                <w:color w:val="808080"/>
+                <w:sz w:val="24"/>
+                <w:szCs w:val="24"/>
+                <w:lang w:val="en-US"/>
+              </w:rPr>
+            </w:pPr>
+            <w:r>
+              <w:rPr>
+                <w:rFonts w:ascii="Courier New" w:hAnsi="Courier New" w:cs="Courier New"/>
+                <w:b/>
+                <w:bCs/>
+                <w:sz w:val="20"/>
+                <w:szCs w:val="24"/>
+                <w:lang w:val="en-US"/>
+              </w:rPr>
+              <w:t>Colo</w:t>
+            </w:r>
+            <w:r>
+              <w:rPr>
+                <w:rFonts w:ascii="Courier New" w:hAnsi="Courier New" w:cs="Courier New"/>
+                <w:b/>
+                <w:bCs/>
+                <w:sz w:val="20"/>
+                <w:szCs w:val="24"/>
+                <w:lang w:val="en-US"/>
+              </w:rPr>
+              <w:t>rName</w:t>
+            </w:r>
+          </w:p>
+        </w:tc>
+        <w:tc>
+          <w:tcPr>
+            <w:tcW w:w="5341" w:type="dxa"/>
+          </w:tcPr>
+          <w:p>
+            <w:pPr>
+              <w:spacing w:line="260" w:lineRule="atLeast"/>
+              <w:rPr>
+                <w:rFonts w:ascii="Courier New" w:eastAsia="Times New Roman" w:hAnsi="Courier New" w:cs="Courier New"/>
+                <w:b/>
+                <w:bCs/>
+                <w:sz w:val="18"/>
+                <w:szCs w:val="18"/>
+                <w:lang w:val="en-US" w:eastAsia="da-DK"/>
+              </w:rPr>
+            </w:pPr>
+            <w:r>
+              <w:rPr>
+                <w:rFonts w:ascii="Courier New" w:eastAsia="Times New Roman" w:hAnsi="Courier New" w:cs="Courier New"/>
+                <w:b/>
+                <w:bCs/>
+                <w:sz w:val="18"/>
+                <w:szCs w:val="18"/>
+                <w:lang w:val="en-US" w:eastAsia="da-DK"/>
+              </w:rPr>
+              <w:t>&lt;&lt;</w:t>
+            </w:r>
+            <w:r>
+              <w:rPr>
+                <w:rFonts w:ascii="Courier New" w:eastAsia="Times New Roman" w:hAnsi="Courier New" w:cs="Courier New"/>
+                <w:b/>
+                <w:bCs/>
+                <w:sz w:val="18"/>
+                <w:szCs w:val="18"/>
+                <w:lang w:val="en-US" w:eastAsia="da-DK"/>
+              </w:rPr>
+              <w:t xml:space="preserve">backColor </w:t>
+            </w:r>
+            <w:r>
+              <w:rPr>
+                <w:rFonts w:ascii="Courier New" w:eastAsia="Times New Roman" w:hAnsi="Courier New" w:cs="Courier New"/>
+                <w:b/>
+                <w:bCs/>
+                <w:sz w:val="18"/>
+                <w:szCs w:val="18"/>
+                <w:lang w:val="en-US" w:eastAsia="da-DK"/>
+              </w:rPr>
+              <w:t>[</w:t>
+            </w:r>
+            <w:r>
+              <w:rPr>
+                <w:rFonts w:ascii="Courier New" w:eastAsia="Times New Roman" w:hAnsi="Courier New" w:cs="Courier New"/>
+                <w:b/>
+                <w:bCs/>
+                <w:sz w:val="18"/>
+                <w:szCs w:val="18"/>
+                <w:lang w:val="en-US" w:eastAsia="da-DK"/>
+              </w:rPr>
+              <w:t>“red”</w:t>
+            </w:r>
+            <w:r>
+              <w:rPr>
+                <w:rFonts w:ascii="Courier New" w:eastAsia="Times New Roman" w:hAnsi="Courier New" w:cs="Courier New"/>
+                <w:b/>
+                <w:bCs/>
+                <w:sz w:val="18"/>
+                <w:szCs w:val="18"/>
+                <w:lang w:val="en-US" w:eastAsia="da-DK"/>
+              </w:rPr>
+              <w:t>]&gt;&gt;</w:t>
+            </w:r>
+            <w:r>
+              <w:rPr>
+                <w:rFonts w:ascii="Courier New" w:eastAsia="Times New Roman" w:hAnsi="Courier New" w:cs="Courier New"/>
+                <w:b/>
+                <w:bCs/>
+                <w:sz w:val="18"/>
+                <w:szCs w:val="18"/>
+                <w:lang w:val="en-US" w:eastAsia="da-DK"/>
+              </w:rPr>
+              <w:t>&lt;&lt;/backColor&gt;&gt;</w:t>
+            </w:r>
+          </w:p>
+        </w:tc>
+      </w:tr>
+      <w:tr>
+        <w:tc>
+          <w:tcPr>
+            <w:tcW w:w="5341" w:type="dxa"/>
+          </w:tcPr>
+          <w:p>
+            <w:pPr>
+              <w:rPr>
+                <w:rFonts w:ascii="Courier New" w:hAnsi="Courier New" w:cs="Courier New"/>
+                <w:b/>
+                <w:bCs/>
+                <w:color w:val="808080"/>
+                <w:sz w:val="24"/>
+                <w:szCs w:val="24"/>
+                <w:lang w:val="en-US"/>
+              </w:rPr>
+            </w:pPr>
+            <w:r>
+              <w:rPr>
+                <w:rFonts w:ascii="Courier New" w:hAnsi="Courier New" w:cs="Courier New"/>
+                <w:b/>
+                <w:bCs/>
+                <w:sz w:val="20"/>
+                <w:szCs w:val="24"/>
+                <w:lang w:val="en-US"/>
+              </w:rPr>
+              <w:t>Html</w:t>
+            </w:r>
+            <w:r>
+              <w:rPr>
+                <w:rFonts w:ascii="Courier New" w:hAnsi="Courier New" w:cs="Courier New"/>
+                <w:b/>
+                <w:bCs/>
+                <w:sz w:val="20"/>
+                <w:szCs w:val="24"/>
+                <w:lang w:val="en-US"/>
+              </w:rPr>
+              <w:t>Colo</w:t>
+            </w:r>
+            <w:r>
+              <w:rPr>
+                <w:rFonts w:ascii="Courier New" w:hAnsi="Courier New" w:cs="Courier New"/>
+                <w:b/>
+                <w:bCs/>
+                <w:sz w:val="20"/>
+                <w:szCs w:val="24"/>
+                <w:lang w:val="en-US"/>
+              </w:rPr>
+              <w:t>r</w:t>
+            </w:r>
+            <w:r>
+              <w:rPr>
+                <w:rFonts w:ascii="Courier New" w:hAnsi="Courier New" w:cs="Courier New"/>
+                <w:b/>
+                <w:bCs/>
+                <w:sz w:val="20"/>
+                <w:szCs w:val="24"/>
+                <w:lang w:val="en-US"/>
+              </w:rPr>
+              <w:t>Code</w:t>
+            </w:r>
+          </w:p>
+        </w:tc>
+        <w:tc>
+          <w:tcPr>
+            <w:tcW w:w="5341" w:type="dxa"/>
+          </w:tcPr>
+          <w:p>
+            <w:pPr>
+              <w:spacing w:line="260" w:lineRule="atLeast"/>
+              <w:rPr>
+                <w:rFonts w:ascii="Courier New" w:eastAsia="Times New Roman" w:hAnsi="Courier New" w:cs="Courier New"/>
+                <w:b/>
+                <w:bCs/>
+                <w:sz w:val="18"/>
+                <w:szCs w:val="18"/>
+                <w:lang w:val="en-US" w:eastAsia="da-DK"/>
+              </w:rPr>
+            </w:pPr>
+            <w:r>
+              <w:rPr>
+                <w:rFonts w:ascii="Courier New" w:eastAsia="Times New Roman" w:hAnsi="Courier New" w:cs="Courier New"/>
+                <w:b/>
+                <w:bCs/>
+                <w:sz w:val="18"/>
+                <w:szCs w:val="18"/>
+                <w:lang w:val="en-US" w:eastAsia="da-DK"/>
+              </w:rPr>
+              <w:t>&lt;&lt;</w:t>
+            </w:r>
+            <w:r>
+              <w:rPr>
+                <w:rFonts w:ascii="Courier New" w:eastAsia="Times New Roman" w:hAnsi="Courier New" w:cs="Courier New"/>
+                <w:b/>
+                <w:bCs/>
+                <w:sz w:val="18"/>
+                <w:szCs w:val="18"/>
+                <w:lang w:val="en-US" w:eastAsia="da-DK"/>
+              </w:rPr>
+              <w:t xml:space="preserve">backColor </w:t>
+            </w:r>
+            <w:r>
+              <w:rPr>
+                <w:rFonts w:ascii="Courier New" w:eastAsia="Times New Roman" w:hAnsi="Courier New" w:cs="Courier New"/>
+                <w:b/>
+                <w:bCs/>
+                <w:sz w:val="18"/>
+                <w:szCs w:val="18"/>
+                <w:lang w:val="en-US" w:eastAsia="da-DK"/>
+              </w:rPr>
+              <w:t>[</w:t>
+            </w:r>
+            <w:r>
+              <w:rPr>
+                <w:rFonts w:ascii="Courier New" w:eastAsia="Times New Roman" w:hAnsi="Courier New" w:cs="Courier New"/>
+                <w:b/>
+                <w:bCs/>
+                <w:sz w:val="18"/>
+                <w:szCs w:val="18"/>
+                <w:lang w:val="en-US" w:eastAsia="da-DK"/>
+              </w:rPr>
+              <w:t>“</w:t>
+            </w:r>
+            <w:r>
+              <w:rPr>
+                <w:rFonts w:ascii="Courier New" w:eastAsia="Times New Roman" w:hAnsi="Courier New" w:cs="Courier New"/>
+                <w:b/>
+                <w:bCs/>
+                <w:sz w:val="18"/>
+                <w:szCs w:val="18"/>
+                <w:lang w:val="en-US" w:eastAsia="da-DK"/>
+              </w:rPr>
+              <w:t>#F08080</w:t>
+            </w:r>
+            <w:r>
+              <w:rPr>
+                <w:rFonts w:ascii="Courier New" w:eastAsia="Times New Roman" w:hAnsi="Courier New" w:cs="Courier New"/>
+                <w:b/>
+                <w:bCs/>
+                <w:sz w:val="18"/>
+                <w:szCs w:val="18"/>
+                <w:lang w:val="en-US" w:eastAsia="da-DK"/>
+              </w:rPr>
+              <w:t>”</w:t>
+            </w:r>
+            <w:r>
+              <w:rPr>
+                <w:rFonts w:ascii="Courier New" w:eastAsia="Times New Roman" w:hAnsi="Courier New" w:cs="Courier New"/>
+                <w:b/>
+                <w:bCs/>
+                <w:sz w:val="18"/>
+                <w:szCs w:val="18"/>
+                <w:lang w:val="en-US" w:eastAsia="da-DK"/>
+              </w:rPr>
+              <w:t>]&gt;&gt;</w:t>
+            </w:r>
+            <w:r>
+              <w:rPr>
+                <w:rFonts w:ascii="Courier New" w:eastAsia="Times New Roman" w:hAnsi="Courier New" w:cs="Courier New"/>
+                <w:b/>
+                <w:bCs/>
+                <w:sz w:val="18"/>
+                <w:szCs w:val="18"/>
+                <w:lang w:val="en-US" w:eastAsia="da-DK"/>
+              </w:rPr>
+              <w:t>&lt;&lt;/backColor&gt;&gt;</w:t>
+            </w:r>
+          </w:p>
+        </w:tc>
+      </w:tr>
+      <w:tr>
+        <w:tc>
+          <w:tcPr>
+            <w:tcW w:w="5341" w:type="dxa"/>
+          </w:tcPr>
+          <w:p>
+            <w:pPr>
+              <w:rPr>
+                <w:rFonts w:ascii="Courier New" w:hAnsi="Courier New" w:cs="Courier New"/>
+                <w:b/>
+                <w:bCs/>
+                <w:color w:val="808080"/>
+                <w:sz w:val="24"/>
+                <w:szCs w:val="24"/>
+                <w:lang w:val="en-US"/>
+              </w:rPr>
+            </w:pPr>
+            <w:r>
+              <w:rPr>
+                <w:rFonts w:ascii="Courier New" w:hAnsi="Courier New" w:cs="Courier New"/>
+                <w:b/>
+                <w:bCs/>
+                <w:sz w:val="20"/>
+                <w:szCs w:val="24"/>
+                <w:lang w:val="en-US"/>
+              </w:rPr>
+              <w:t>Colo</w:t>
+            </w:r>
+            <w:r>
+              <w:rPr>
+                <w:rFonts w:ascii="Courier New" w:hAnsi="Courier New" w:cs="Courier New"/>
+                <w:b/>
+                <w:bCs/>
+                <w:sz w:val="20"/>
+                <w:szCs w:val="24"/>
+                <w:lang w:val="en-US"/>
+              </w:rPr>
+              <w:t>r</w:t>
+            </w:r>
+            <w:r>
+              <w:rPr>
+                <w:rFonts w:ascii="Courier New" w:hAnsi="Courier New" w:cs="Courier New"/>
+                <w:b/>
+                <w:bCs/>
+                <w:sz w:val="20"/>
+                <w:szCs w:val="24"/>
+                <w:lang w:val="en-US"/>
+              </w:rPr>
+              <w:t>Int</w:t>
+            </w:r>
+          </w:p>
+        </w:tc>
+        <w:tc>
+          <w:tcPr>
+            <w:tcW w:w="5341" w:type="dxa"/>
+          </w:tcPr>
+          <w:p>
+            <w:pPr>
+              <w:spacing w:line="260" w:lineRule="atLeast"/>
+              <w:rPr>
+                <w:rFonts w:ascii="Courier New" w:eastAsia="Times New Roman" w:hAnsi="Courier New" w:cs="Courier New"/>
+                <w:b/>
+                <w:bCs/>
+                <w:sz w:val="18"/>
+                <w:szCs w:val="18"/>
+                <w:lang w:val="en-US" w:eastAsia="da-DK"/>
+              </w:rPr>
+            </w:pPr>
+            <w:r>
+              <w:rPr>
+                <w:rFonts w:ascii="Courier New" w:eastAsia="Times New Roman" w:hAnsi="Courier New" w:cs="Courier New"/>
+                <w:b/>
+                <w:bCs/>
+                <w:sz w:val="18"/>
+                <w:szCs w:val="18"/>
+                <w:lang w:val="en-US" w:eastAsia="da-DK"/>
+              </w:rPr>
+              <w:t>&lt;&lt;</w:t>
+            </w:r>
+            <w:r>
+              <w:rPr>
+                <w:rFonts w:ascii="Courier New" w:eastAsia="Times New Roman" w:hAnsi="Courier New" w:cs="Courier New"/>
+                <w:b/>
+                <w:bCs/>
+                <w:sz w:val="18"/>
+                <w:szCs w:val="18"/>
+                <w:lang w:val="en-US" w:eastAsia="da-DK"/>
+              </w:rPr>
+              <w:t xml:space="preserve">backColor </w:t>
+            </w:r>
+            <w:r>
+              <w:rPr>
+                <w:rFonts w:ascii="Courier New" w:eastAsia="Times New Roman" w:hAnsi="Courier New" w:cs="Courier New"/>
+                <w:b/>
+                <w:bCs/>
+                <w:sz w:val="18"/>
+                <w:szCs w:val="18"/>
+                <w:lang w:val="en-US" w:eastAsia="da-DK"/>
+              </w:rPr>
+              <w:t>[</w:t>
+            </w:r>
+            <w:r>
+              <w:rPr>
+                <w:rFonts w:ascii="Courier New" w:eastAsia="Times New Roman" w:hAnsi="Courier New" w:cs="Courier New"/>
+                <w:b/>
+                <w:bCs/>
+                <w:sz w:val="18"/>
+                <w:szCs w:val="18"/>
+                <w:lang w:val="en-US" w:eastAsia="da-DK"/>
+              </w:rPr>
+              <w:t>0xFFFF00</w:t>
+            </w:r>
+            <w:r>
+              <w:rPr>
+                <w:rFonts w:ascii="Courier New" w:eastAsia="Times New Roman" w:hAnsi="Courier New" w:cs="Courier New"/>
+                <w:b/>
+                <w:bCs/>
+                <w:sz w:val="18"/>
+                <w:szCs w:val="18"/>
+                <w:lang w:val="en-US" w:eastAsia="da-DK"/>
+              </w:rPr>
+              <w:t>]&gt;&gt;</w:t>
+            </w:r>
+            <w:r>
+              <w:rPr>
+                <w:rFonts w:ascii="Courier New" w:eastAsia="Times New Roman" w:hAnsi="Courier New" w:cs="Courier New"/>
+                <w:b/>
+                <w:bCs/>
+                <w:sz w:val="18"/>
+                <w:szCs w:val="18"/>
+                <w:lang w:val="en-US" w:eastAsia="da-DK"/>
+              </w:rPr>
+              <w:t>&lt;&lt;/backColor&gt;&gt;</w:t>
+            </w:r>
+          </w:p>
+        </w:tc>
+      </w:tr>
+    </w:tbl>
+    <w:p>
+      <w:pPr>
         <w:rPr>
           <w:rFonts w:ascii="Courier New" w:hAnsi="Courier New" w:cs="Courier New"/>
           <w:b/>
@@ -328,8 +713,20 @@
           <w:szCs w:val="24"/>
           <w:lang w:val="en-US"/>
         </w:rPr>
-        <w:br w:type="page"/>
-      </w:r>
+      </w:pPr>
+    </w:p>
+    <w:p>
+      <w:pPr>
+        <w:rPr>
+          <w:rFonts w:ascii="Courier New" w:hAnsi="Courier New" w:cs="Courier New"/>
+          <w:b/>
+          <w:bCs/>
+          <w:color w:val="808080"/>
+          <w:sz w:val="24"/>
+          <w:szCs w:val="24"/>
+          <w:lang w:val="en-US"/>
+        </w:rPr>
+      </w:pPr>
     </w:p>
     <w:p>
       <w:pPr>
@@ -351,34 +748,7 @@
           <w:szCs w:val="24"/>
           <w:lang w:val="en-US"/>
         </w:rPr>
-        <w:lastRenderedPageBreak/>
-        <w:t>&lt;&lt;</w:t>
-      </w:r>
-      <w:proofErr w:type="spellStart"/>
-      <w:proofErr w:type="gramStart"/>
-      <w:r>
-        <w:rPr>
-          <w:rFonts w:ascii="Courier New" w:hAnsi="Courier New" w:cs="Courier New"/>
-          <w:b/>
-          <w:bCs/>
-          <w:sz w:val="20"/>
-          <w:szCs w:val="24"/>
-          <w:lang w:val="en-US"/>
-        </w:rPr>
-        <w:t>foreach</w:t>
-      </w:r>
-      <w:proofErr w:type="spellEnd"/>
-      <w:proofErr w:type="gramEnd"/>
-      <w:r>
-        <w:rPr>
-          <w:rFonts w:ascii="Courier New" w:hAnsi="Courier New" w:cs="Courier New"/>
-          <w:b/>
-          <w:bCs/>
-          <w:sz w:val="20"/>
-          <w:szCs w:val="24"/>
-          <w:lang w:val="en-US"/>
-        </w:rPr>
-        <w:t xml:space="preserve"> [</w:t>
+        <w:t>&lt;&lt;foreach [</w:t>
       </w:r>
       <w:r>
         <w:rPr>
@@ -443,31 +813,7 @@
           <w:szCs w:val="24"/>
           <w:lang w:val="en-US"/>
         </w:rPr>
-        <w:t>Name: &lt;</w:t>
-      </w:r>
-      <w:proofErr w:type="gramStart"/>
-      <w:r>
-        <w:rPr>
-          <w:rFonts w:ascii="Courier New" w:hAnsi="Courier New" w:cs="Courier New"/>
-          <w:b/>
-          <w:bCs/>
-          <w:sz w:val="20"/>
-          <w:szCs w:val="24"/>
-          <w:lang w:val="en-US"/>
-        </w:rPr>
-        <w:t>&lt;[</w:t>
-      </w:r>
-      <w:proofErr w:type="gramEnd"/>
-      <w:r>
-        <w:rPr>
-          <w:rFonts w:ascii="Courier New" w:hAnsi="Courier New" w:cs="Courier New"/>
-          <w:b/>
-          <w:bCs/>
-          <w:sz w:val="20"/>
-          <w:szCs w:val="24"/>
-          <w:lang w:val="en-US"/>
-        </w:rPr>
-        <w:t xml:space="preserve">Name]&gt;&gt; </w:t>
+        <w:t xml:space="preserve">Name: &lt;&lt;[Name]&gt;&gt; </w:t>
       </w:r>
       <w:r>
         <w:rPr>
@@ -482,7 +828,7 @@
         <mc:AlternateContent>
           <mc:Choice Requires="wps">
             <w:drawing>
-              <wp:inline distT="0" distB="0" distL="0" distR="0" wp14:anchorId="11809BE5" wp14:editId="0DE96AAC">
+              <wp:inline distT="0" distB="0" distL="0" distR="0" wp14:anchorId="0BA1945F" wp14:editId="50C5AB98">
                 <wp:extent cx="285750" cy="276225"/>
                 <wp:effectExtent l="0" t="0" r="19050" b="28575"/>
                 <wp:docPr id="1" name="Ромб 1"/>
@@ -533,43 +879,13 @@
                               <w:rPr>
                                 <w:lang w:val="en-US"/>
                               </w:rPr>
-                              <w:t>&lt;&lt;</w:t>
-                            </w:r>
-                            <w:proofErr w:type="spellStart"/>
-                            <w:proofErr w:type="gramStart"/>
-                            <w:r>
-                              <w:rPr>
-                                <w:lang w:val="en-US"/>
-                              </w:rPr>
-                              <w:t>backColor</w:t>
-                            </w:r>
-                            <w:proofErr w:type="spellEnd"/>
-                            <w:proofErr w:type="gramEnd"/>
-                            <w:r>
-                              <w:rPr>
-                                <w:lang w:val="en-US"/>
-                              </w:rPr>
-                              <w:t xml:space="preserve"> [Color</w:t>
+                              <w:t>&lt;&lt;backColor [Color</w:t>
                             </w:r>
                             <w:r>
                               <w:rPr>
                                 <w:lang w:val="en-US"/>
                               </w:rPr>
-                              <w:t>]&gt;&gt;&lt;&lt;/</w:t>
-                            </w:r>
-                            <w:proofErr w:type="spellStart"/>
-                            <w:r>
-                              <w:rPr>
-                                <w:lang w:val="en-US"/>
-                              </w:rPr>
-                              <w:t>backColor</w:t>
-                            </w:r>
-                            <w:proofErr w:type="spellEnd"/>
-                            <w:r>
-                              <w:rPr>
-                                <w:lang w:val="en-US"/>
-                              </w:rPr>
-                              <w:t>&gt;&gt;</w:t>
+                              <w:t>]&gt;&gt;&lt;&lt;/backColor&gt;&gt;</w:t>
                             </w:r>
                           </w:p>
                         </w:txbxContent>
@@ -588,11 +904,11 @@
           </mc:Choice>
           <mc:Fallback>
             <w:pict>
-              <v:shapetype w14:anchorId="11809BE5" id="_x0000_t4" coordsize="21600,21600" o:spt="4" path="m10800,l,10800,10800,21600,21600,10800xe">
+              <v:shapetype w14:anchorId="0BA1945F" id="_x0000_t4" coordsize="21600,21600" o:spt="4" path="m10800,l,10800,10800,21600,21600,10800xe">
                 <v:stroke joinstyle="miter"/>
                 <v:path gradientshapeok="t" o:connecttype="rect" textboxrect="5400,5400,16200,16200"/>
               </v:shapetype>
-              <v:shape id="Ромб 1" o:spid="_x0000_s1026" type="#_x0000_t4" style="width:22.5pt;height:21.75pt;visibility:visible;mso-wrap-style:square;mso-left-percent:-10001;mso-top-percent:-10001;mso-position-horizontal:absolute;mso-position-horizontal-relative:char;mso-position-vertical:absolute;mso-position-vertical-relative:line;mso-left-percent:-10001;mso-top-percent:-10001;v-text-anchor:middle" o:gfxdata="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" filled="f" strokecolor="#f79646 [3209]" strokeweight="2pt">
+              <v:shape id="Ромб 1" o:spid="_x0000_s1026" type="#_x0000_t4" style="width:22.5pt;height:21.75pt;visibility:visible;mso-wrap-style:square;mso-left-percent:-10001;mso-top-percent:-10001;mso-position-horizontal:absolute;mso-position-horizontal-relative:char;mso-position-vertical:absolute;mso-position-vertical-relative:line;mso-left-percent:-10001;mso-top-percent:-10001;v-text-anchor:middle" o:gfxdata="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" filled="f" strokecolor="#f79646 [3209]" strokeweight="2pt">
                 <v:textbox>
                   <w:txbxContent>
                     <w:p>
@@ -606,43 +922,13 @@
                         <w:rPr>
                           <w:lang w:val="en-US"/>
                         </w:rPr>
-                        <w:t>&lt;&lt;</w:t>
-                      </w:r>
-                      <w:proofErr w:type="spellStart"/>
-                      <w:proofErr w:type="gramStart"/>
-                      <w:r>
-                        <w:rPr>
-                          <w:lang w:val="en-US"/>
-                        </w:rPr>
-                        <w:t>backColor</w:t>
-                      </w:r>
-                      <w:proofErr w:type="spellEnd"/>
-                      <w:proofErr w:type="gramEnd"/>
-                      <w:r>
-                        <w:rPr>
-                          <w:lang w:val="en-US"/>
-                        </w:rPr>
-                        <w:t xml:space="preserve"> [Color</w:t>
+                        <w:t>&lt;&lt;backColor [Color</w:t>
                       </w:r>
                       <w:r>
                         <w:rPr>
                           <w:lang w:val="en-US"/>
                         </w:rPr>
-                        <w:t>]&gt;&gt;&lt;&lt;/</w:t>
-                      </w:r>
-                      <w:proofErr w:type="spellStart"/>
-                      <w:r>
-                        <w:rPr>
-                          <w:lang w:val="en-US"/>
-                        </w:rPr>
-                        <w:t>backColor</w:t>
-                      </w:r>
-                      <w:proofErr w:type="spellEnd"/>
-                      <w:r>
-                        <w:rPr>
-                          <w:lang w:val="en-US"/>
-                        </w:rPr>
-                        <w:t>&gt;&gt;</w:t>
+                        <w:t>]&gt;&gt;&lt;&lt;/backColor&gt;&gt;</w:t>
                       </w:r>
                     </w:p>
                   </w:txbxContent>
@@ -674,31 +960,7 @@
           <w:szCs w:val="24"/>
           <w:lang w:val="en-US"/>
         </w:rPr>
-        <w:t>&lt;&lt;/</w:t>
-      </w:r>
-      <w:proofErr w:type="spellStart"/>
-      <w:r>
-        <w:rPr>
-          <w:rFonts w:ascii="Courier New" w:hAnsi="Courier New" w:cs="Courier New"/>
-          <w:b/>
-          <w:bCs/>
-          <w:sz w:val="20"/>
-          <w:szCs w:val="24"/>
-          <w:lang w:val="en-US"/>
-        </w:rPr>
-        <w:t>foreach</w:t>
-      </w:r>
-      <w:proofErr w:type="spellEnd"/>
-      <w:r>
-        <w:rPr>
-          <w:rFonts w:ascii="Courier New" w:hAnsi="Courier New" w:cs="Courier New"/>
-          <w:b/>
-          <w:bCs/>
-          <w:sz w:val="20"/>
-          <w:szCs w:val="24"/>
-          <w:lang w:val="en-US"/>
-        </w:rPr>
-        <w:t>&gt;&gt;</w:t>
+        <w:t>&lt;&lt;/foreach&gt;&gt;</w:t>
       </w:r>
     </w:p>
     <w:p>
@@ -733,8 +995,6 @@
           <w:lang w:val="en-US"/>
         </w:rPr>
       </w:pPr>
-      <w:bookmarkStart w:id="0" w:name="_GoBack"/>
-      <w:bookmarkEnd w:id="0"/>
     </w:p>
     <w:sectPr>
       <w:pgSz w:w="11906" w:h="16838"/>
@@ -747,7 +1007,7 @@
 </file>
 
 <file path=word/numbering.xml><?xml version="1.0" encoding="utf-8"?>
-<w:numbering xmlns:wpc="http://schemas.microsoft.com/office/word/2010/wordprocessingCanvas" xmlns:cx="http://schemas.microsoft.com/office/drawing/2014/chartex" xmlns:cx1="http://schemas.microsoft.com/office/drawing/2015/9/8/chartex" xmlns:mc="http://schemas.openxmlformats.org/markup-compatibility/2006" xmlns:o="urn:schemas-microsoft-com:office:office" xmlns:r="http://schemas.openxmlformats.org/officeDocument/2006/relationships" xmlns:m="http://schemas.openxmlformats.org/officeDocument/2006/math" xmlns:v="urn:schemas-microsoft-com:vml" xmlns:wp14="http://schemas.microsoft.com/office/word/2010/wordprocessingDrawing" xmlns:wp="http://schemas.openxmlformats.org/drawingml/2006/wordprocessingDrawing" xmlns:w10="urn:schemas-microsoft-com:office:word" xmlns:w="http://schemas.openxmlformats.org/wordprocessingml/2006/main" xmlns:w14="http://schemas.microsoft.com/office/word/2010/wordml" xmlns:w15="http://schemas.microsoft.com/office/word/2012/wordml" xmlns:w16se="http://schemas.microsoft.com/office/word/2015/wordml/symex" xmlns:wpg="http://schemas.microsoft.com/office/word/2010/wordprocessingGroup" xmlns:wpi="http://schemas.microsoft.com/office/word/2010/wordprocessingInk" xmlns:wne="http://schemas.microsoft.com/office/word/2006/wordml" xmlns:wps="http://schemas.microsoft.com/office/word/2010/wordprocessingShape" mc:Ignorable="w14 w15 w16se wp14">
+<w:numbering xmlns:wpc="http://schemas.microsoft.com/office/word/2010/wordprocessingCanvas" xmlns:cx="http://schemas.microsoft.com/office/drawing/2014/chartex" xmlns:cx1="http://schemas.microsoft.com/office/drawing/2015/9/8/chartex" xmlns:cx2="http://schemas.microsoft.com/office/drawing/2015/10/21/chartex" xmlns:cx3="http://schemas.microsoft.com/office/drawing/2016/5/9/chartex" xmlns:cx4="http://schemas.microsoft.com/office/drawing/2016/5/10/chartex" xmlns:cx5="http://schemas.microsoft.com/office/drawing/2016/5/11/chartex" xmlns:cx6="http://schemas.microsoft.com/office/drawing/2016/5/12/chartex" xmlns:cx7="http://schemas.microsoft.com/office/drawing/2016/5/13/chartex" xmlns:cx8="http://schemas.microsoft.com/office/drawing/2016/5/14/chartex" xmlns:mc="http://schemas.openxmlformats.org/markup-compatibility/2006" xmlns:aink="http://schemas.microsoft.com/office/drawing/2016/ink" xmlns:am3d="http://schemas.microsoft.com/office/drawing/2017/model3d" xmlns:o="urn:schemas-microsoft-com:office:office" xmlns:r="http://schemas.openxmlformats.org/officeDocument/2006/relationships" xmlns:m="http://schemas.openxmlformats.org/officeDocument/2006/math" xmlns:v="urn:schemas-microsoft-com:vml" xmlns:wp14="http://schemas.microsoft.com/office/word/2010/wordprocessingDrawing" xmlns:wp="http://schemas.openxmlformats.org/drawingml/2006/wordprocessingDrawing" xmlns:w10="urn:schemas-microsoft-com:office:word" xmlns:w="http://schemas.openxmlformats.org/wordprocessingml/2006/main" xmlns:w14="http://schemas.microsoft.com/office/word/2010/wordml" xmlns:w15="http://schemas.microsoft.com/office/word/2012/wordml" xmlns:w16cex="http://schemas.microsoft.com/office/word/2018/wordml/cex" xmlns:w16cid="http://schemas.microsoft.com/office/word/2016/wordml/cid" xmlns:w16="http://schemas.microsoft.com/office/word/2018/wordml" xmlns:w16sdtdh="http://schemas.microsoft.com/office/word/2020/wordml/sdtdatahash" xmlns:w16se="http://schemas.microsoft.com/office/word/2015/wordml/symex" xmlns:wpg="http://schemas.microsoft.com/office/word/2010/wordprocessingGroup" xmlns:wpi="http://schemas.microsoft.com/office/word/2010/wordprocessingInk" xmlns:wne="http://schemas.microsoft.com/office/word/2006/wordml" xmlns:wps="http://schemas.microsoft.com/office/word/2010/wordprocessingShape" mc:Ignorable="w14 w15 w16se w16cid w16 w16cex w16sdtdh wp14">
   <w:abstractNum w:abstractNumId="0" w15:restartNumberingAfterBreak="0">
     <w:nsid w:val="0A4A7809"/>
     <w:multiLevelType w:val="multilevel"/>
@@ -868,7 +1128,7 @@
 </file>
 
 <file path=word/styles.xml><?xml version="1.0" encoding="utf-8"?>
-<w:styles xmlns:mc="http://schemas.openxmlformats.org/markup-compatibility/2006" xmlns:r="http://schemas.openxmlformats.org/officeDocument/2006/relationships" xmlns:w="http://schemas.openxmlformats.org/wordprocessingml/2006/main" xmlns:w14="http://schemas.microsoft.com/office/word/2010/wordml" xmlns:w15="http://schemas.microsoft.com/office/word/2012/wordml" xmlns:w16se="http://schemas.microsoft.com/office/word/2015/wordml/symex" mc:Ignorable="w14 w15 w16se">
+<w:styles xmlns:mc="http://schemas.openxmlformats.org/markup-compatibility/2006" xmlns:r="http://schemas.openxmlformats.org/officeDocument/2006/relationships" xmlns:w="http://schemas.openxmlformats.org/wordprocessingml/2006/main" xmlns:w14="http://schemas.microsoft.com/office/word/2010/wordml" xmlns:w15="http://schemas.microsoft.com/office/word/2012/wordml" xmlns:w16cex="http://schemas.microsoft.com/office/word/2018/wordml/cex" xmlns:w16cid="http://schemas.microsoft.com/office/word/2016/wordml/cid" xmlns:w16="http://schemas.microsoft.com/office/word/2018/wordml" xmlns:w16sdtdh="http://schemas.microsoft.com/office/word/2020/wordml/sdtdatahash" xmlns:w16se="http://schemas.microsoft.com/office/word/2015/wordml/symex" mc:Ignorable="w14 w15 w16se w16cid w16 w16cex w16sdtdh">
   <w:docDefaults>
     <w:rPrDefault>
       <w:rPr>
@@ -884,7 +1144,7 @@
       </w:pPr>
     </w:pPrDefault>
   </w:docDefaults>
-  <w:latentStyles w:defLockedState="0" w:defUIPriority="99" w:defSemiHidden="0" w:defUnhideWhenUsed="0" w:defQFormat="0" w:count="371">
+  <w:latentStyles w:defLockedState="0" w:defUIPriority="99" w:defSemiHidden="0" w:defUnhideWhenUsed="0" w:defQFormat="0" w:count="376">
     <w:lsdException w:name="Normal" w:uiPriority="0" w:qFormat="1"/>
     <w:lsdException w:name="heading 1" w:uiPriority="9" w:qFormat="1"/>
     <w:lsdException w:name="heading 2" w:semiHidden="1" w:uiPriority="9" w:unhideWhenUsed="1" w:qFormat="1"/>
@@ -1256,10 +1516,16 @@
     <w:lsdException w:name="List Table 5 Dark Accent 6" w:uiPriority="50"/>
     <w:lsdException w:name="List Table 6 Colorful Accent 6" w:uiPriority="51"/>
     <w:lsdException w:name="List Table 7 Colorful Accent 6" w:uiPriority="52"/>
+    <w:lsdException w:name="Mention" w:semiHidden="1" w:unhideWhenUsed="1"/>
+    <w:lsdException w:name="Smart Hyperlink" w:semiHidden="1" w:unhideWhenUsed="1"/>
+    <w:lsdException w:name="Hashtag" w:semiHidden="1" w:unhideWhenUsed="1"/>
+    <w:lsdException w:name="Unresolved Mention" w:semiHidden="1" w:unhideWhenUsed="1"/>
+    <w:lsdException w:name="Smart Link" w:semiHidden="1" w:unhideWhenUsed="1"/>
   </w:latentStyles>
   <w:style w:type="paragraph" w:default="1" w:styleId="Normal">
     <w:name w:val="Normal"/>
     <w:qFormat/>
+    <w:rsid w:val="00433128"/>
   </w:style>
   <w:style w:type="character" w:default="1" w:styleId="DefaultParagraphFont">
     <w:name w:val="Default Paragraph Font"/>
@@ -1359,6 +1625,25 @@
     <w:name w:val="apple-converted-space"/>
     <w:basedOn w:val="DefaultParagraphFont"/>
     <w:rsid w:val="002C1BCB"/>
+  </w:style>
+  <w:style w:type="table" w:styleId="TableGrid">
+    <w:name w:val="Table Grid"/>
+    <w:basedOn w:val="TableNormal"/>
+    <w:uiPriority w:val="59"/>
+    <w:rsid w:val="00C21A77"/>
+    <w:pPr>
+      <w:spacing w:after="0" w:line="240" w:lineRule="auto"/>
+    </w:pPr>
+    <w:tblPr>
+      <w:tblBorders>
+        <w:top w:val="single" w:sz="4" w:space="0" w:color="auto"/>
+        <w:left w:val="single" w:sz="4" w:space="0" w:color="auto"/>
+        <w:bottom w:val="single" w:sz="4" w:space="0" w:color="auto"/>
+        <w:right w:val="single" w:sz="4" w:space="0" w:color="auto"/>
+        <w:insideH w:val="single" w:sz="4" w:space="0" w:color="auto"/>
+        <w:insideV w:val="single" w:sz="4" w:space="0" w:color="auto"/>
+      </w:tblBorders>
+    </w:tblPr>
   </w:style>
 </w:styles>
 </file>

</xml_diff>